<commit_message>
RELATORIO FINALIZADO / APRESENTACAO INCLUSA
</commit_message>
<xml_diff>
--- a/Avaliacao2PI/Relatório.docx
+++ b/Avaliacao2PI/Relatório.docx
@@ -917,7 +917,39 @@
           <w:sz w:val="24"/>
           <w:szCs w:val="24"/>
         </w:rPr>
-        <w:t xml:space="preserve">O tema adotado como mencionado anteriormente é música. O objetivo da página é divulgar dos os fatos e notícias que descrevam artistas e seus trabalhos mais recentes. Além de fornecer </w:t>
+        <w:t>O tema adotado como mencionado anteriormente é música. O objetivo da página é divulgar dos os fatos e notícias que descrevam artistas e seus trabalhos mais recentes</w:t>
+      </w:r>
+      <w:r>
+        <w:rPr>
+          <w:rFonts w:eastAsia="Arial Unicode MS" w:cs="Arial Unicode MS"/>
+          <w:sz w:val="24"/>
+          <w:szCs w:val="24"/>
+        </w:rPr>
+        <w:t>. A página divulgará novidades da música nacional e internacional além de conteúdos relacionados</w:t>
+      </w:r>
+      <w:r>
+        <w:rPr>
+          <w:rFonts w:eastAsia="Arial Unicode MS" w:cs="Arial Unicode MS"/>
+          <w:sz w:val="24"/>
+          <w:szCs w:val="24"/>
+        </w:rPr>
+        <w:t>. Além</w:t>
+      </w:r>
+      <w:r>
+        <w:rPr>
+          <w:rFonts w:eastAsia="Arial Unicode MS" w:cs="Arial Unicode MS"/>
+          <w:sz w:val="24"/>
+          <w:szCs w:val="24"/>
+        </w:rPr>
+        <w:t xml:space="preserve"> disso, a página conterá</w:t>
+      </w:r>
+      <w:r>
+        <w:rPr>
+          <w:rFonts w:eastAsia="Arial Unicode MS" w:cs="Arial Unicode MS"/>
+          <w:sz w:val="24"/>
+          <w:szCs w:val="24"/>
+        </w:rPr>
+        <w:t xml:space="preserve"> </w:t>
       </w:r>
       <w:r>
         <w:rPr>
@@ -1008,6 +1040,23 @@
           <w:szCs w:val="28"/>
         </w:rPr>
         <w:t>Estrutura</w:t>
+      </w:r>
+      <w:r>
+        <w:rPr>
+          <w:b/>
+          <w:sz w:val="28"/>
+          <w:szCs w:val="28"/>
+        </w:rPr>
+        <w:t xml:space="preserve"> </w:t>
+      </w:r>
+      <w:r>
+        <w:rPr>
+          <w:b/>
+          <w:i/>
+          <w:sz w:val="28"/>
+          <w:szCs w:val="28"/>
+        </w:rPr>
+        <w:t>HTML</w:t>
       </w:r>
     </w:p>
     <w:p>
@@ -1417,6 +1466,7 @@
           <w:sz w:val="24"/>
           <w:szCs w:val="24"/>
         </w:rPr>
+        <w:lastRenderedPageBreak/>
         <w:t>FOOTER.</w:t>
       </w:r>
     </w:p>
@@ -1443,7 +1493,6 @@
           <w:sz w:val="24"/>
           <w:szCs w:val="24"/>
         </w:rPr>
-        <w:lastRenderedPageBreak/>
         <w:t>Nav</w:t>
       </w:r>
       <w:proofErr w:type="spellEnd"/>
@@ -2337,6 +2386,535 @@
           <w:szCs w:val="24"/>
         </w:rPr>
         <w:t xml:space="preserve"> medidas foram especificadas em porcentagem.</w:t>
+      </w:r>
+    </w:p>
+    <w:p>
+      <w:pPr>
+        <w:pStyle w:val="SemEspaamento"/>
+        <w:spacing w:line="276" w:lineRule="auto"/>
+        <w:ind w:firstLine="708"/>
+        <w:jc w:val="both"/>
+        <w:rPr>
+          <w:sz w:val="24"/>
+          <w:szCs w:val="24"/>
+        </w:rPr>
+      </w:pPr>
+      <w:r>
+        <w:rPr>
+          <w:sz w:val="24"/>
+          <w:szCs w:val="24"/>
+        </w:rPr>
+        <w:t xml:space="preserve">A técnica </w:t>
+      </w:r>
+      <w:r>
+        <w:rPr>
+          <w:i/>
+          <w:sz w:val="24"/>
+          <w:szCs w:val="24"/>
+        </w:rPr>
+        <w:t>@media screen</w:t>
+      </w:r>
+      <w:r>
+        <w:rPr>
+          <w:i/>
+          <w:sz w:val="24"/>
+          <w:szCs w:val="24"/>
+        </w:rPr>
+        <w:t xml:space="preserve"> </w:t>
+      </w:r>
+      <w:r>
+        <w:rPr>
+          <w:sz w:val="24"/>
+          <w:szCs w:val="24"/>
+        </w:rPr>
+        <w:t xml:space="preserve">e o uso de porcentagens nas medidas das </w:t>
+      </w:r>
+      <w:proofErr w:type="spellStart"/>
+      <w:r>
+        <w:rPr>
+          <w:i/>
+          <w:sz w:val="24"/>
+          <w:szCs w:val="24"/>
+        </w:rPr>
+        <w:t>tags</w:t>
+      </w:r>
+      <w:proofErr w:type="spellEnd"/>
+      <w:r>
+        <w:rPr>
+          <w:i/>
+          <w:sz w:val="24"/>
+          <w:szCs w:val="24"/>
+        </w:rPr>
+        <w:t xml:space="preserve"> </w:t>
+      </w:r>
+      <w:r>
+        <w:rPr>
+          <w:sz w:val="24"/>
+          <w:szCs w:val="24"/>
+        </w:rPr>
+        <w:t>fo</w:t>
+      </w:r>
+      <w:r>
+        <w:rPr>
+          <w:sz w:val="24"/>
+          <w:szCs w:val="24"/>
+        </w:rPr>
+        <w:t>i</w:t>
+      </w:r>
+      <w:r>
+        <w:rPr>
+          <w:sz w:val="24"/>
+          <w:szCs w:val="24"/>
+        </w:rPr>
+        <w:t xml:space="preserve"> aplicado</w:t>
+      </w:r>
+      <w:r>
+        <w:rPr>
+          <w:sz w:val="24"/>
+          <w:szCs w:val="24"/>
+        </w:rPr>
+        <w:t xml:space="preserve"> apenas a componentes que afetariam a visualização da página em ambiente </w:t>
+      </w:r>
+      <w:proofErr w:type="spellStart"/>
+      <w:r>
+        <w:rPr>
+          <w:i/>
+          <w:sz w:val="24"/>
+          <w:szCs w:val="24"/>
+        </w:rPr>
+        <w:t>mobile</w:t>
+      </w:r>
+      <w:proofErr w:type="spellEnd"/>
+      <w:r>
+        <w:rPr>
+          <w:i/>
+          <w:sz w:val="24"/>
+          <w:szCs w:val="24"/>
+        </w:rPr>
+        <w:t xml:space="preserve">. </w:t>
+      </w:r>
+      <w:r>
+        <w:rPr>
+          <w:sz w:val="24"/>
+          <w:szCs w:val="24"/>
+        </w:rPr>
+        <w:t xml:space="preserve">Neste caso, em todas as imagens que acompanham o </w:t>
+      </w:r>
+      <w:proofErr w:type="spellStart"/>
+      <w:r>
+        <w:rPr>
+          <w:i/>
+          <w:sz w:val="24"/>
+          <w:szCs w:val="24"/>
+        </w:rPr>
+        <w:t>preview</w:t>
+      </w:r>
+      <w:proofErr w:type="spellEnd"/>
+      <w:r>
+        <w:rPr>
+          <w:i/>
+          <w:sz w:val="24"/>
+          <w:szCs w:val="24"/>
+        </w:rPr>
+        <w:t xml:space="preserve"> </w:t>
+      </w:r>
+      <w:r>
+        <w:rPr>
+          <w:sz w:val="24"/>
+          <w:szCs w:val="24"/>
+        </w:rPr>
+        <w:t xml:space="preserve">de notícias na página principal, assim como as imagens que </w:t>
+      </w:r>
+      <w:proofErr w:type="gramStart"/>
+      <w:r>
+        <w:rPr>
+          <w:sz w:val="24"/>
+          <w:szCs w:val="24"/>
+        </w:rPr>
+        <w:t>estão presentes</w:t>
+      </w:r>
+      <w:proofErr w:type="gramEnd"/>
+      <w:r>
+        <w:rPr>
+          <w:sz w:val="24"/>
+          <w:szCs w:val="24"/>
+        </w:rPr>
+        <w:t xml:space="preserve"> na visualização completa dos artigos.</w:t>
+      </w:r>
+    </w:p>
+    <w:p>
+      <w:pPr>
+        <w:pStyle w:val="SemEspaamento"/>
+        <w:spacing w:line="276" w:lineRule="auto"/>
+        <w:ind w:firstLine="708"/>
+        <w:jc w:val="both"/>
+        <w:rPr>
+          <w:sz w:val="24"/>
+          <w:szCs w:val="24"/>
+        </w:rPr>
+      </w:pPr>
+      <w:r>
+        <w:rPr>
+          <w:sz w:val="24"/>
+          <w:szCs w:val="24"/>
+        </w:rPr>
+        <w:t xml:space="preserve">Em geral, as </w:t>
+      </w:r>
+      <w:proofErr w:type="spellStart"/>
+      <w:r>
+        <w:rPr>
+          <w:i/>
+          <w:sz w:val="24"/>
+          <w:szCs w:val="24"/>
+        </w:rPr>
+        <w:t>tags</w:t>
+      </w:r>
+      <w:proofErr w:type="spellEnd"/>
+      <w:r>
+        <w:rPr>
+          <w:i/>
+          <w:sz w:val="24"/>
+          <w:szCs w:val="24"/>
+        </w:rPr>
+        <w:t xml:space="preserve"> </w:t>
+      </w:r>
+      <w:r>
+        <w:rPr>
+          <w:sz w:val="24"/>
+          <w:szCs w:val="24"/>
+        </w:rPr>
+        <w:t>foram contempladas com novas dimensões</w:t>
+      </w:r>
+      <w:r>
+        <w:rPr>
+          <w:sz w:val="24"/>
+          <w:szCs w:val="24"/>
+        </w:rPr>
+        <w:t xml:space="preserve"> em pixels, porcentagens ou tiveram alguma alteração no seu formato foram:</w:t>
+      </w:r>
+    </w:p>
+    <w:p>
+      <w:pPr>
+        <w:pStyle w:val="SemEspaamento"/>
+        <w:numPr>
+          <w:ilvl w:val="0"/>
+          <w:numId w:val="26"/>
+        </w:numPr>
+        <w:spacing w:line="276" w:lineRule="auto"/>
+        <w:jc w:val="both"/>
+        <w:rPr>
+          <w:sz w:val="24"/>
+          <w:szCs w:val="24"/>
+        </w:rPr>
+      </w:pPr>
+      <w:r>
+        <w:rPr>
+          <w:i/>
+          <w:sz w:val="24"/>
+          <w:szCs w:val="24"/>
+        </w:rPr>
+        <w:t>NAV</w:t>
+      </w:r>
+      <w:r>
+        <w:rPr>
+          <w:sz w:val="24"/>
+          <w:szCs w:val="24"/>
+        </w:rPr>
+        <w:t xml:space="preserve"> – Itens da lista </w:t>
+      </w:r>
+      <w:r>
+        <w:rPr>
+          <w:i/>
+          <w:sz w:val="24"/>
+          <w:szCs w:val="24"/>
+        </w:rPr>
+        <w:t>UL</w:t>
+      </w:r>
+      <w:r>
+        <w:rPr>
+          <w:i/>
+          <w:sz w:val="24"/>
+          <w:szCs w:val="24"/>
+        </w:rPr>
+        <w:t xml:space="preserve"> </w:t>
+      </w:r>
+      <w:r>
+        <w:rPr>
+          <w:sz w:val="24"/>
+          <w:szCs w:val="24"/>
+        </w:rPr>
+        <w:t>ganham um novo valor de margem externa direita</w:t>
+      </w:r>
+      <w:r>
+        <w:rPr>
+          <w:i/>
+          <w:sz w:val="24"/>
+          <w:szCs w:val="24"/>
+        </w:rPr>
+        <w:t xml:space="preserve">, </w:t>
+      </w:r>
+      <w:r>
+        <w:rPr>
+          <w:sz w:val="24"/>
+          <w:szCs w:val="24"/>
+        </w:rPr>
+        <w:t xml:space="preserve">o </w:t>
+      </w:r>
+      <w:r>
+        <w:rPr>
+          <w:i/>
+          <w:sz w:val="24"/>
+          <w:szCs w:val="24"/>
+        </w:rPr>
+        <w:t>INPUT</w:t>
+      </w:r>
+      <w:r>
+        <w:rPr>
+          <w:i/>
+          <w:sz w:val="24"/>
+          <w:szCs w:val="24"/>
+        </w:rPr>
+        <w:t xml:space="preserve"> (</w:t>
+      </w:r>
+      <w:r>
+        <w:rPr>
+          <w:sz w:val="24"/>
+          <w:szCs w:val="24"/>
+        </w:rPr>
+        <w:t>Campo de Busca da Página</w:t>
+      </w:r>
+      <w:r>
+        <w:rPr>
+          <w:i/>
+          <w:sz w:val="24"/>
+          <w:szCs w:val="24"/>
+        </w:rPr>
+        <w:t>)</w:t>
+      </w:r>
+      <w:r>
+        <w:rPr>
+          <w:i/>
+          <w:sz w:val="24"/>
+          <w:szCs w:val="24"/>
+        </w:rPr>
+        <w:t xml:space="preserve"> </w:t>
+      </w:r>
+      <w:r>
+        <w:rPr>
+          <w:sz w:val="24"/>
+          <w:szCs w:val="24"/>
+        </w:rPr>
+        <w:t>teve alterações na margem externa acima e margens internas</w:t>
+      </w:r>
+      <w:r>
+        <w:rPr>
+          <w:sz w:val="24"/>
+          <w:szCs w:val="24"/>
+        </w:rPr>
+        <w:t>;</w:t>
+      </w:r>
+    </w:p>
+    <w:p>
+      <w:pPr>
+        <w:pStyle w:val="SemEspaamento"/>
+        <w:numPr>
+          <w:ilvl w:val="0"/>
+          <w:numId w:val="26"/>
+        </w:numPr>
+        <w:spacing w:line="276" w:lineRule="auto"/>
+        <w:jc w:val="both"/>
+        <w:rPr>
+          <w:sz w:val="24"/>
+          <w:szCs w:val="24"/>
+        </w:rPr>
+      </w:pPr>
+      <w:r>
+        <w:rPr>
+          <w:i/>
+          <w:sz w:val="24"/>
+          <w:szCs w:val="24"/>
+        </w:rPr>
+        <w:t>HEADER</w:t>
+      </w:r>
+      <w:r>
+        <w:rPr>
+          <w:sz w:val="24"/>
+          <w:szCs w:val="24"/>
+        </w:rPr>
+        <w:t xml:space="preserve"> – Alterações na altura e margem interna do título;</w:t>
+      </w:r>
+    </w:p>
+    <w:p>
+      <w:pPr>
+        <w:pStyle w:val="SemEspaamento"/>
+        <w:numPr>
+          <w:ilvl w:val="0"/>
+          <w:numId w:val="26"/>
+        </w:numPr>
+        <w:spacing w:line="276" w:lineRule="auto"/>
+        <w:jc w:val="both"/>
+        <w:rPr>
+          <w:sz w:val="24"/>
+          <w:szCs w:val="24"/>
+        </w:rPr>
+      </w:pPr>
+      <w:r>
+        <w:rPr>
+          <w:i/>
+          <w:sz w:val="24"/>
+          <w:szCs w:val="24"/>
+        </w:rPr>
+        <w:t xml:space="preserve">ASIDE </w:t>
+      </w:r>
+      <w:r>
+        <w:rPr>
+          <w:sz w:val="24"/>
+          <w:szCs w:val="24"/>
+        </w:rPr>
+        <w:t>– Teve alterações apenas na largura;</w:t>
+      </w:r>
+    </w:p>
+    <w:p>
+      <w:pPr>
+        <w:pStyle w:val="SemEspaamento"/>
+        <w:numPr>
+          <w:ilvl w:val="0"/>
+          <w:numId w:val="26"/>
+        </w:numPr>
+        <w:spacing w:line="276" w:lineRule="auto"/>
+        <w:jc w:val="both"/>
+        <w:rPr>
+          <w:sz w:val="24"/>
+          <w:szCs w:val="24"/>
+        </w:rPr>
+      </w:pPr>
+      <w:r>
+        <w:rPr>
+          <w:i/>
+          <w:sz w:val="24"/>
+          <w:szCs w:val="24"/>
+        </w:rPr>
+        <w:t xml:space="preserve">MAIN </w:t>
+      </w:r>
+      <w:r>
+        <w:rPr>
+          <w:sz w:val="24"/>
+          <w:szCs w:val="24"/>
+        </w:rPr>
+        <w:t>– Na exibição de conteúdo principal alteram-se as dimensões de imagens</w:t>
+      </w:r>
+      <w:r>
+        <w:rPr>
+          <w:sz w:val="24"/>
+          <w:szCs w:val="24"/>
+        </w:rPr>
+        <w:t xml:space="preserve"> e as dimensões da ‘caixa’ que contém a notícia;</w:t>
+      </w:r>
+    </w:p>
+    <w:p>
+      <w:pPr>
+        <w:pStyle w:val="SemEspaamento"/>
+        <w:spacing w:line="276" w:lineRule="auto"/>
+        <w:ind w:firstLine="708"/>
+        <w:jc w:val="both"/>
+        <w:rPr>
+          <w:sz w:val="24"/>
+          <w:szCs w:val="24"/>
+        </w:rPr>
+      </w:pPr>
+      <w:r>
+        <w:rPr>
+          <w:sz w:val="24"/>
+          <w:szCs w:val="24"/>
+        </w:rPr>
+        <w:t xml:space="preserve">Todos os outros componentes e seus respectivos atributos em </w:t>
+      </w:r>
+      <w:r>
+        <w:rPr>
+          <w:i/>
+          <w:sz w:val="24"/>
+          <w:szCs w:val="24"/>
+        </w:rPr>
+        <w:t xml:space="preserve">CSS </w:t>
+      </w:r>
+      <w:r>
+        <w:rPr>
+          <w:sz w:val="24"/>
+          <w:szCs w:val="24"/>
+        </w:rPr>
+        <w:t>não exigiam mudanças aparente</w:t>
+      </w:r>
+      <w:r>
+        <w:rPr>
+          <w:sz w:val="24"/>
+          <w:szCs w:val="24"/>
+        </w:rPr>
+        <w:t xml:space="preserve">. </w:t>
+      </w:r>
+      <w:r>
+        <w:rPr>
+          <w:sz w:val="24"/>
+          <w:szCs w:val="24"/>
+        </w:rPr>
+        <w:t>Estes se adaptam bem a mudança de dispositivos.</w:t>
+      </w:r>
+    </w:p>
+    <w:p>
+      <w:pPr>
+        <w:pStyle w:val="SemEspaamento"/>
+        <w:spacing w:line="276" w:lineRule="auto"/>
+        <w:jc w:val="both"/>
+        <w:rPr>
+          <w:sz w:val="24"/>
+          <w:szCs w:val="24"/>
+        </w:rPr>
+      </w:pPr>
+    </w:p>
+    <w:p>
+      <w:pPr>
+        <w:pStyle w:val="SemEspaamento"/>
+        <w:jc w:val="center"/>
+        <w:rPr>
+          <w:b/>
+          <w:sz w:val="28"/>
+          <w:szCs w:val="28"/>
+        </w:rPr>
+      </w:pPr>
+      <w:r>
+        <w:rPr>
+          <w:b/>
+          <w:sz w:val="28"/>
+          <w:szCs w:val="28"/>
+        </w:rPr>
+        <w:t>Finalização</w:t>
+      </w:r>
+    </w:p>
+    <w:p>
+      <w:pPr>
+        <w:pStyle w:val="SemEspaamento"/>
+        <w:jc w:val="both"/>
+        <w:rPr>
+          <w:sz w:val="24"/>
+          <w:szCs w:val="24"/>
+        </w:rPr>
+      </w:pPr>
+    </w:p>
+    <w:p>
+      <w:pPr>
+        <w:pStyle w:val="SemEspaamento"/>
+        <w:jc w:val="both"/>
+        <w:rPr>
+          <w:sz w:val="24"/>
+          <w:szCs w:val="24"/>
+        </w:rPr>
+      </w:pPr>
+      <w:r>
+        <w:rPr>
+          <w:sz w:val="24"/>
+          <w:szCs w:val="24"/>
+        </w:rPr>
+        <w:tab/>
+        <w:t>Sobre todos os termos dispostos neste documento, o projeto de página consegue atender a visualização em diferentes dimensões de telas sem afetar de forma significativa o conteúdo em exibição. Todos os itens e técnicas adotados para construção de página foram essenciais para a obtenção do atual resultado.</w:t>
       </w:r>
     </w:p>
     <w:sectPr>
@@ -2398,7 +2976,7 @@
             <w:rPr>
               <w:noProof/>
             </w:rPr>
-            <w:t>6</w:t>
+            <w:t>4</w:t>
           </w:r>
         </w:fldSimple>
       </w:p>
@@ -4467,6 +5045,119 @@
     </w:lvl>
   </w:abstractNum>
   <w:abstractNum w:abstractNumId="19">
+    <w:nsid w:val="6E271EB1"/>
+    <w:multiLevelType w:val="hybridMultilevel"/>
+    <w:tmpl w:val="334A21D8"/>
+    <w:lvl w:ilvl="0" w:tplc="04160001">
+      <w:start w:val="1"/>
+      <w:numFmt w:val="bullet"/>
+      <w:lvlText w:val=""/>
+      <w:lvlJc w:val="left"/>
+      <w:pPr>
+        <w:ind w:left="1428" w:hanging="360"/>
+      </w:pPr>
+      <w:rPr>
+        <w:rFonts w:ascii="Symbol" w:hAnsi="Symbol" w:hint="default"/>
+      </w:rPr>
+    </w:lvl>
+    <w:lvl w:ilvl="1" w:tplc="04160003" w:tentative="1">
+      <w:start w:val="1"/>
+      <w:numFmt w:val="bullet"/>
+      <w:lvlText w:val="o"/>
+      <w:lvlJc w:val="left"/>
+      <w:pPr>
+        <w:ind w:left="2148" w:hanging="360"/>
+      </w:pPr>
+      <w:rPr>
+        <w:rFonts w:ascii="Courier New" w:hAnsi="Courier New" w:cs="Courier New" w:hint="default"/>
+      </w:rPr>
+    </w:lvl>
+    <w:lvl w:ilvl="2" w:tplc="04160005" w:tentative="1">
+      <w:start w:val="1"/>
+      <w:numFmt w:val="bullet"/>
+      <w:lvlText w:val=""/>
+      <w:lvlJc w:val="left"/>
+      <w:pPr>
+        <w:ind w:left="2868" w:hanging="360"/>
+      </w:pPr>
+      <w:rPr>
+        <w:rFonts w:ascii="Wingdings" w:hAnsi="Wingdings" w:hint="default"/>
+      </w:rPr>
+    </w:lvl>
+    <w:lvl w:ilvl="3" w:tplc="04160001" w:tentative="1">
+      <w:start w:val="1"/>
+      <w:numFmt w:val="bullet"/>
+      <w:lvlText w:val=""/>
+      <w:lvlJc w:val="left"/>
+      <w:pPr>
+        <w:ind w:left="3588" w:hanging="360"/>
+      </w:pPr>
+      <w:rPr>
+        <w:rFonts w:ascii="Symbol" w:hAnsi="Symbol" w:hint="default"/>
+      </w:rPr>
+    </w:lvl>
+    <w:lvl w:ilvl="4" w:tplc="04160003" w:tentative="1">
+      <w:start w:val="1"/>
+      <w:numFmt w:val="bullet"/>
+      <w:lvlText w:val="o"/>
+      <w:lvlJc w:val="left"/>
+      <w:pPr>
+        <w:ind w:left="4308" w:hanging="360"/>
+      </w:pPr>
+      <w:rPr>
+        <w:rFonts w:ascii="Courier New" w:hAnsi="Courier New" w:cs="Courier New" w:hint="default"/>
+      </w:rPr>
+    </w:lvl>
+    <w:lvl w:ilvl="5" w:tplc="04160005" w:tentative="1">
+      <w:start w:val="1"/>
+      <w:numFmt w:val="bullet"/>
+      <w:lvlText w:val=""/>
+      <w:lvlJc w:val="left"/>
+      <w:pPr>
+        <w:ind w:left="5028" w:hanging="360"/>
+      </w:pPr>
+      <w:rPr>
+        <w:rFonts w:ascii="Wingdings" w:hAnsi="Wingdings" w:hint="default"/>
+      </w:rPr>
+    </w:lvl>
+    <w:lvl w:ilvl="6" w:tplc="04160001" w:tentative="1">
+      <w:start w:val="1"/>
+      <w:numFmt w:val="bullet"/>
+      <w:lvlText w:val=""/>
+      <w:lvlJc w:val="left"/>
+      <w:pPr>
+        <w:ind w:left="5748" w:hanging="360"/>
+      </w:pPr>
+      <w:rPr>
+        <w:rFonts w:ascii="Symbol" w:hAnsi="Symbol" w:hint="default"/>
+      </w:rPr>
+    </w:lvl>
+    <w:lvl w:ilvl="7" w:tplc="04160003" w:tentative="1">
+      <w:start w:val="1"/>
+      <w:numFmt w:val="bullet"/>
+      <w:lvlText w:val="o"/>
+      <w:lvlJc w:val="left"/>
+      <w:pPr>
+        <w:ind w:left="6468" w:hanging="360"/>
+      </w:pPr>
+      <w:rPr>
+        <w:rFonts w:ascii="Courier New" w:hAnsi="Courier New" w:cs="Courier New" w:hint="default"/>
+      </w:rPr>
+    </w:lvl>
+    <w:lvl w:ilvl="8" w:tplc="04160005" w:tentative="1">
+      <w:start w:val="1"/>
+      <w:numFmt w:val="bullet"/>
+      <w:lvlText w:val=""/>
+      <w:lvlJc w:val="left"/>
+      <w:pPr>
+        <w:ind w:left="7188" w:hanging="360"/>
+      </w:pPr>
+      <w:rPr>
+        <w:rFonts w:ascii="Wingdings" w:hAnsi="Wingdings" w:hint="default"/>
+      </w:rPr>
+    </w:lvl>
+  </w:abstractNum>
+  <w:abstractNum w:abstractNumId="20">
     <w:nsid w:val="71D4322F"/>
     <w:multiLevelType w:val="multilevel"/>
     <w:tmpl w:val="BEE026B4"/>
@@ -4579,7 +5270,7 @@
       </w:rPr>
     </w:lvl>
   </w:abstractNum>
-  <w:abstractNum w:abstractNumId="20">
+  <w:abstractNum w:abstractNumId="21">
     <w:nsid w:val="76295B86"/>
     <w:multiLevelType w:val="hybridMultilevel"/>
     <w:tmpl w:val="C7189CEA"/>
@@ -4668,7 +5359,7 @@
       </w:pPr>
     </w:lvl>
   </w:abstractNum>
-  <w:abstractNum w:abstractNumId="21">
+  <w:abstractNum w:abstractNumId="22">
     <w:nsid w:val="76BC5E01"/>
     <w:multiLevelType w:val="multilevel"/>
     <w:tmpl w:val="000E6BAC"/>
@@ -4798,7 +5489,7 @@
       </w:rPr>
     </w:lvl>
   </w:abstractNum>
-  <w:abstractNum w:abstractNumId="22">
+  <w:abstractNum w:abstractNumId="23">
     <w:nsid w:val="79E17145"/>
     <w:multiLevelType w:val="hybridMultilevel"/>
     <w:tmpl w:val="7EC27842"/>
@@ -4884,7 +5575,7 @@
       </w:pPr>
     </w:lvl>
   </w:abstractNum>
-  <w:abstractNum w:abstractNumId="23">
+  <w:abstractNum w:abstractNumId="24">
     <w:nsid w:val="7B067541"/>
     <w:multiLevelType w:val="hybridMultilevel"/>
     <w:tmpl w:val="AA4A5DB4"/>
@@ -4973,7 +5664,7 @@
       </w:pPr>
     </w:lvl>
   </w:abstractNum>
-  <w:abstractNum w:abstractNumId="24">
+  <w:abstractNum w:abstractNumId="25">
     <w:nsid w:val="7E251CEC"/>
     <w:multiLevelType w:val="multilevel"/>
     <w:tmpl w:val="839A4432"/>
@@ -5093,10 +5784,10 @@
     <w:abstractNumId w:val="8"/>
   </w:num>
   <w:num w:numId="3">
-    <w:abstractNumId w:val="23"/>
+    <w:abstractNumId w:val="24"/>
   </w:num>
   <w:num w:numId="4">
-    <w:abstractNumId w:val="20"/>
+    <w:abstractNumId w:val="21"/>
   </w:num>
   <w:num w:numId="5">
     <w:abstractNumId w:val="7"/>
@@ -5111,7 +5802,7 @@
     <w:abstractNumId w:val="9"/>
   </w:num>
   <w:num w:numId="9">
-    <w:abstractNumId w:val="19"/>
+    <w:abstractNumId w:val="20"/>
   </w:num>
   <w:num w:numId="10">
     <w:abstractNumId w:val="12"/>
@@ -5120,10 +5811,10 @@
     <w:abstractNumId w:val="15"/>
   </w:num>
   <w:num w:numId="12">
-    <w:abstractNumId w:val="22"/>
+    <w:abstractNumId w:val="23"/>
   </w:num>
   <w:num w:numId="13">
-    <w:abstractNumId w:val="21"/>
+    <w:abstractNumId w:val="22"/>
   </w:num>
   <w:num w:numId="14">
     <w:abstractNumId w:val="18"/>
@@ -5150,7 +5841,7 @@
     <w:abstractNumId w:val="13"/>
   </w:num>
   <w:num w:numId="22">
-    <w:abstractNumId w:val="24"/>
+    <w:abstractNumId w:val="25"/>
   </w:num>
   <w:num w:numId="23">
     <w:abstractNumId w:val="0"/>
@@ -5160,6 +5851,9 @@
   </w:num>
   <w:num w:numId="25">
     <w:abstractNumId w:val="5"/>
+  </w:num>
+  <w:num w:numId="26">
+    <w:abstractNumId w:val="19"/>
   </w:num>
 </w:numbering>
 </file>
@@ -5827,7 +6521,7 @@
 </file>
 
 <file path=customXml/itemProps1.xml><?xml version="1.0" encoding="utf-8"?>
-<ds:datastoreItem xmlns:ds="http://schemas.openxmlformats.org/officeDocument/2006/customXml" ds:itemID="{260A6514-BFBB-4E44-9EB1-8EAFCBB8D72B}">
+<ds:datastoreItem xmlns:ds="http://schemas.openxmlformats.org/officeDocument/2006/customXml" ds:itemID="{A74308CF-1D61-49E4-9B3B-EAE96F8834A4}">
   <ds:schemaRefs>
     <ds:schemaRef ds:uri="http://schemas.openxmlformats.org/officeDocument/2006/bibliography"/>
   </ds:schemaRefs>

</xml_diff>